<commit_message>
final version of the thesis
</commit_message>
<xml_diff>
--- a/docs/thesis.docx
+++ b/docs/thesis.docx
@@ -591,7 +591,7 @@
         </w:docPartObj>
       </w:sdtPr>
       <w:sdtContent>
-        <w:bookmarkStart w:id="4" w:name="_Toc11363539" w:displacedByCustomXml="prev"/>
+        <w:bookmarkStart w:id="4" w:name="_Toc11373809" w:displacedByCustomXml="prev"/>
         <w:bookmarkStart w:id="5" w:name="_Toc3412868" w:displacedByCustomXml="prev"/>
         <w:bookmarkStart w:id="6" w:name="_Toc3412714" w:displacedByCustomXml="prev"/>
         <w:p>
@@ -625,7 +625,7 @@
           <w:r>
             <w:fldChar w:fldCharType="separate"/>
           </w:r>
-          <w:hyperlink w:anchor="_Toc11363539" w:history="1">
+          <w:hyperlink w:anchor="_Toc11373809" w:history="1">
             <w:r>
               <w:rPr>
                 <w:rStyle w:val="a9"/>
@@ -648,7 +648,7 @@
               <w:rPr>
                 <w:webHidden/>
               </w:rPr>
-              <w:instrText xml:space="preserve"> PAGEREF _Toc11363539 \h </w:instrText>
+              <w:instrText xml:space="preserve"> PAGEREF _Toc11373809 \h </w:instrText>
             </w:r>
             <w:r>
               <w:rPr>
@@ -686,7 +686,7 @@
               <w:lang w:eastAsia="ru-RU"/>
             </w:rPr>
           </w:pPr>
-          <w:hyperlink w:anchor="_Toc11363540" w:history="1">
+          <w:hyperlink w:anchor="_Toc11373810" w:history="1">
             <w:r>
               <w:rPr>
                 <w:rStyle w:val="a9"/>
@@ -709,7 +709,7 @@
               <w:rPr>
                 <w:webHidden/>
               </w:rPr>
-              <w:instrText xml:space="preserve"> PAGEREF _Toc11363540 \h </w:instrText>
+              <w:instrText xml:space="preserve"> PAGEREF _Toc11373810 \h </w:instrText>
             </w:r>
             <w:r>
               <w:rPr>
@@ -747,7 +747,7 @@
               <w:lang w:eastAsia="ru-RU"/>
             </w:rPr>
           </w:pPr>
-          <w:hyperlink w:anchor="_Toc11363541" w:history="1">
+          <w:hyperlink w:anchor="_Toc11373811" w:history="1">
             <w:r>
               <w:rPr>
                 <w:rStyle w:val="a9"/>
@@ -770,7 +770,7 @@
               <w:rPr>
                 <w:webHidden/>
               </w:rPr>
-              <w:instrText xml:space="preserve"> PAGEREF _Toc11363541 \h </w:instrText>
+              <w:instrText xml:space="preserve"> PAGEREF _Toc11373811 \h </w:instrText>
             </w:r>
             <w:r>
               <w:rPr>
@@ -808,7 +808,7 @@
               <w:lang w:eastAsia="ru-RU"/>
             </w:rPr>
           </w:pPr>
-          <w:hyperlink w:anchor="_Toc11363542" w:history="1">
+          <w:hyperlink w:anchor="_Toc11373812" w:history="1">
             <w:r>
               <w:rPr>
                 <w:rStyle w:val="a9"/>
@@ -831,7 +831,7 @@
               <w:rPr>
                 <w:webHidden/>
               </w:rPr>
-              <w:instrText xml:space="preserve"> PAGEREF _Toc11363542 \h </w:instrText>
+              <w:instrText xml:space="preserve"> PAGEREF _Toc11373812 \h </w:instrText>
             </w:r>
             <w:r>
               <w:rPr>
@@ -868,7 +868,7 @@
               <w:lang w:eastAsia="ru-RU"/>
             </w:rPr>
           </w:pPr>
-          <w:hyperlink w:anchor="_Toc11363543" w:history="1">
+          <w:hyperlink w:anchor="_Toc11373813" w:history="1">
             <w:r>
               <w:rPr>
                 <w:rStyle w:val="a9"/>
@@ -911,7 +911,7 @@
                 <w:noProof/>
                 <w:webHidden/>
               </w:rPr>
-              <w:instrText xml:space="preserve"> PAGEREF _Toc11363543 \h </w:instrText>
+              <w:instrText xml:space="preserve"> PAGEREF _Toc11373813 \h </w:instrText>
             </w:r>
             <w:r>
               <w:rPr>
@@ -952,7 +952,7 @@
               <w:lang w:eastAsia="ru-RU"/>
             </w:rPr>
           </w:pPr>
-          <w:hyperlink w:anchor="_Toc11363544" w:history="1">
+          <w:hyperlink w:anchor="_Toc11373814" w:history="1">
             <w:r>
               <w:rPr>
                 <w:rStyle w:val="a9"/>
@@ -995,7 +995,7 @@
                 <w:noProof/>
                 <w:webHidden/>
               </w:rPr>
-              <w:instrText xml:space="preserve"> PAGEREF _Toc11363544 \h </w:instrText>
+              <w:instrText xml:space="preserve"> PAGEREF _Toc11373814 \h </w:instrText>
             </w:r>
             <w:r>
               <w:rPr>
@@ -1036,7 +1036,7 @@
               <w:lang w:eastAsia="ru-RU"/>
             </w:rPr>
           </w:pPr>
-          <w:hyperlink w:anchor="_Toc11363545" w:history="1">
+          <w:hyperlink w:anchor="_Toc11373815" w:history="1">
             <w:r>
               <w:rPr>
                 <w:rStyle w:val="a9"/>
@@ -1079,7 +1079,7 @@
                 <w:noProof/>
                 <w:webHidden/>
               </w:rPr>
-              <w:instrText xml:space="preserve"> PAGEREF _Toc11363545 \h </w:instrText>
+              <w:instrText xml:space="preserve"> PAGEREF _Toc11373815 \h </w:instrText>
             </w:r>
             <w:r>
               <w:rPr>
@@ -1120,7 +1120,7 @@
               <w:lang w:eastAsia="ru-RU"/>
             </w:rPr>
           </w:pPr>
-          <w:hyperlink w:anchor="_Toc11363546" w:history="1">
+          <w:hyperlink w:anchor="_Toc11373816" w:history="1">
             <w:r>
               <w:rPr>
                 <w:rStyle w:val="a9"/>
@@ -1163,7 +1163,7 @@
                 <w:noProof/>
                 <w:webHidden/>
               </w:rPr>
-              <w:instrText xml:space="preserve"> PAGEREF _Toc11363546 \h </w:instrText>
+              <w:instrText xml:space="preserve"> PAGEREF _Toc11373816 \h </w:instrText>
             </w:r>
             <w:r>
               <w:rPr>
@@ -1204,7 +1204,7 @@
               <w:lang w:eastAsia="ru-RU"/>
             </w:rPr>
           </w:pPr>
-          <w:hyperlink w:anchor="_Toc11363547" w:history="1">
+          <w:hyperlink w:anchor="_Toc11373817" w:history="1">
             <w:r>
               <w:rPr>
                 <w:rStyle w:val="a9"/>
@@ -1247,7 +1247,7 @@
                 <w:noProof/>
                 <w:webHidden/>
               </w:rPr>
-              <w:instrText xml:space="preserve"> PAGEREF _Toc11363547 \h </w:instrText>
+              <w:instrText xml:space="preserve"> PAGEREF _Toc11373817 \h </w:instrText>
             </w:r>
             <w:r>
               <w:rPr>
@@ -1288,7 +1288,7 @@
               <w:lang w:eastAsia="ru-RU"/>
             </w:rPr>
           </w:pPr>
-          <w:hyperlink w:anchor="_Toc11363548" w:history="1">
+          <w:hyperlink w:anchor="_Toc11373818" w:history="1">
             <w:r>
               <w:rPr>
                 <w:rStyle w:val="a9"/>
@@ -1331,7 +1331,7 @@
                 <w:noProof/>
                 <w:webHidden/>
               </w:rPr>
-              <w:instrText xml:space="preserve"> PAGEREF _Toc11363548 \h </w:instrText>
+              <w:instrText xml:space="preserve"> PAGEREF _Toc11373818 \h </w:instrText>
             </w:r>
             <w:r>
               <w:rPr>
@@ -1372,7 +1372,7 @@
               <w:lang w:eastAsia="ru-RU"/>
             </w:rPr>
           </w:pPr>
-          <w:hyperlink w:anchor="_Toc11363549" w:history="1">
+          <w:hyperlink w:anchor="_Toc11373819" w:history="1">
             <w:r>
               <w:rPr>
                 <w:rStyle w:val="a9"/>
@@ -1415,7 +1415,7 @@
                 <w:noProof/>
                 <w:webHidden/>
               </w:rPr>
-              <w:instrText xml:space="preserve"> PAGEREF _Toc11363549 \h </w:instrText>
+              <w:instrText xml:space="preserve"> PAGEREF _Toc11373819 \h </w:instrText>
             </w:r>
             <w:r>
               <w:rPr>
@@ -1457,7 +1457,7 @@
               <w:lang w:eastAsia="ru-RU"/>
             </w:rPr>
           </w:pPr>
-          <w:hyperlink w:anchor="_Toc11363550" w:history="1">
+          <w:hyperlink w:anchor="_Toc11373820" w:history="1">
             <w:r>
               <w:rPr>
                 <w:rStyle w:val="a9"/>
@@ -1480,7 +1480,7 @@
               <w:rPr>
                 <w:webHidden/>
               </w:rPr>
-              <w:instrText xml:space="preserve"> PAGEREF _Toc11363550 \h </w:instrText>
+              <w:instrText xml:space="preserve"> PAGEREF _Toc11373820 \h </w:instrText>
             </w:r>
             <w:r>
               <w:rPr>
@@ -1517,7 +1517,7 @@
               <w:lang w:eastAsia="ru-RU"/>
             </w:rPr>
           </w:pPr>
-          <w:hyperlink w:anchor="_Toc11363551" w:history="1">
+          <w:hyperlink w:anchor="_Toc11373821" w:history="1">
             <w:r>
               <w:rPr>
                 <w:rStyle w:val="a9"/>
@@ -1560,7 +1560,7 @@
                 <w:noProof/>
                 <w:webHidden/>
               </w:rPr>
-              <w:instrText xml:space="preserve"> PAGEREF _Toc11363551 \h </w:instrText>
+              <w:instrText xml:space="preserve"> PAGEREF _Toc11373821 \h </w:instrText>
             </w:r>
             <w:r>
               <w:rPr>
@@ -1601,7 +1601,7 @@
               <w:lang w:eastAsia="ru-RU"/>
             </w:rPr>
           </w:pPr>
-          <w:hyperlink w:anchor="_Toc11363552" w:history="1">
+          <w:hyperlink w:anchor="_Toc11373822" w:history="1">
             <w:r>
               <w:rPr>
                 <w:rStyle w:val="a9"/>
@@ -1644,7 +1644,7 @@
                 <w:noProof/>
                 <w:webHidden/>
               </w:rPr>
-              <w:instrText xml:space="preserve"> PAGEREF _Toc11363552 \h </w:instrText>
+              <w:instrText xml:space="preserve"> PAGEREF _Toc11373822 \h </w:instrText>
             </w:r>
             <w:r>
               <w:rPr>
@@ -1685,7 +1685,7 @@
               <w:lang w:eastAsia="ru-RU"/>
             </w:rPr>
           </w:pPr>
-          <w:hyperlink w:anchor="_Toc11363553" w:history="1">
+          <w:hyperlink w:anchor="_Toc11373823" w:history="1">
             <w:r>
               <w:rPr>
                 <w:rStyle w:val="a9"/>
@@ -1728,7 +1728,7 @@
                 <w:noProof/>
                 <w:webHidden/>
               </w:rPr>
-              <w:instrText xml:space="preserve"> PAGEREF _Toc11363553 \h </w:instrText>
+              <w:instrText xml:space="preserve"> PAGEREF _Toc11373823 \h </w:instrText>
             </w:r>
             <w:r>
               <w:rPr>
@@ -1769,7 +1769,7 @@
               <w:lang w:eastAsia="ru-RU"/>
             </w:rPr>
           </w:pPr>
-          <w:hyperlink w:anchor="_Toc11363554" w:history="1">
+          <w:hyperlink w:anchor="_Toc11373824" w:history="1">
             <w:r>
               <w:rPr>
                 <w:rStyle w:val="a9"/>
@@ -1812,7 +1812,7 @@
                 <w:noProof/>
                 <w:webHidden/>
               </w:rPr>
-              <w:instrText xml:space="preserve"> PAGEREF _Toc11363554 \h </w:instrText>
+              <w:instrText xml:space="preserve"> PAGEREF _Toc11373824 \h </w:instrText>
             </w:r>
             <w:r>
               <w:rPr>
@@ -1853,7 +1853,7 @@
               <w:lang w:eastAsia="ru-RU"/>
             </w:rPr>
           </w:pPr>
-          <w:hyperlink w:anchor="_Toc11363555" w:history="1">
+          <w:hyperlink w:anchor="_Toc11373825" w:history="1">
             <w:r>
               <w:rPr>
                 <w:rStyle w:val="a9"/>
@@ -1896,7 +1896,7 @@
                 <w:noProof/>
                 <w:webHidden/>
               </w:rPr>
-              <w:instrText xml:space="preserve"> PAGEREF _Toc11363555 \h </w:instrText>
+              <w:instrText xml:space="preserve"> PAGEREF _Toc11373825 \h </w:instrText>
             </w:r>
             <w:r>
               <w:rPr>
@@ -1916,7 +1916,7 @@
                 <w:noProof/>
                 <w:webHidden/>
               </w:rPr>
-              <w:t>22</w:t>
+              <w:t>21</w:t>
             </w:r>
             <w:r>
               <w:rPr>
@@ -1937,7 +1937,7 @@
               <w:lang w:eastAsia="ru-RU"/>
             </w:rPr>
           </w:pPr>
-          <w:hyperlink w:anchor="_Toc11363556" w:history="1">
+          <w:hyperlink w:anchor="_Toc11373826" w:history="1">
             <w:r>
               <w:rPr>
                 <w:rStyle w:val="a9"/>
@@ -1980,7 +1980,7 @@
                 <w:noProof/>
                 <w:webHidden/>
               </w:rPr>
-              <w:instrText xml:space="preserve"> PAGEREF _Toc11363556 \h </w:instrText>
+              <w:instrText xml:space="preserve"> PAGEREF _Toc11373826 \h </w:instrText>
             </w:r>
             <w:r>
               <w:rPr>
@@ -2022,7 +2022,7 @@
               <w:lang w:eastAsia="ru-RU"/>
             </w:rPr>
           </w:pPr>
-          <w:hyperlink w:anchor="_Toc11363557" w:history="1">
+          <w:hyperlink w:anchor="_Toc11373827" w:history="1">
             <w:r>
               <w:rPr>
                 <w:rStyle w:val="a9"/>
@@ -2045,7 +2045,7 @@
               <w:rPr>
                 <w:webHidden/>
               </w:rPr>
-              <w:instrText xml:space="preserve"> PAGEREF _Toc11363557 \h </w:instrText>
+              <w:instrText xml:space="preserve"> PAGEREF _Toc11373827 \h </w:instrText>
             </w:r>
             <w:r>
               <w:rPr>
@@ -2082,7 +2082,7 @@
               <w:lang w:eastAsia="ru-RU"/>
             </w:rPr>
           </w:pPr>
-          <w:hyperlink w:anchor="_Toc11363558" w:history="1">
+          <w:hyperlink w:anchor="_Toc11373828" w:history="1">
             <w:r>
               <w:rPr>
                 <w:rStyle w:val="a9"/>
@@ -2125,7 +2125,7 @@
                 <w:noProof/>
                 <w:webHidden/>
               </w:rPr>
-              <w:instrText xml:space="preserve"> PAGEREF _Toc11363558 \h </w:instrText>
+              <w:instrText xml:space="preserve"> PAGEREF _Toc11373828 \h </w:instrText>
             </w:r>
             <w:r>
               <w:rPr>
@@ -2166,7 +2166,7 @@
               <w:lang w:eastAsia="ru-RU"/>
             </w:rPr>
           </w:pPr>
-          <w:hyperlink w:anchor="_Toc11363559" w:history="1">
+          <w:hyperlink w:anchor="_Toc11373829" w:history="1">
             <w:r>
               <w:rPr>
                 <w:rStyle w:val="a9"/>
@@ -2209,7 +2209,7 @@
                 <w:noProof/>
                 <w:webHidden/>
               </w:rPr>
-              <w:instrText xml:space="preserve"> PAGEREF _Toc11363559 \h </w:instrText>
+              <w:instrText xml:space="preserve"> PAGEREF _Toc11373829 \h </w:instrText>
             </w:r>
             <w:r>
               <w:rPr>
@@ -2250,7 +2250,7 @@
               <w:lang w:eastAsia="ru-RU"/>
             </w:rPr>
           </w:pPr>
-          <w:hyperlink w:anchor="_Toc11363560" w:history="1">
+          <w:hyperlink w:anchor="_Toc11373830" w:history="1">
             <w:r>
               <w:rPr>
                 <w:rStyle w:val="a9"/>
@@ -2293,7 +2293,7 @@
                 <w:noProof/>
                 <w:webHidden/>
               </w:rPr>
-              <w:instrText xml:space="preserve"> PAGEREF _Toc11363560 \h </w:instrText>
+              <w:instrText xml:space="preserve"> PAGEREF _Toc11373830 \h </w:instrText>
             </w:r>
             <w:r>
               <w:rPr>
@@ -2334,7 +2334,7 @@
               <w:lang w:eastAsia="ru-RU"/>
             </w:rPr>
           </w:pPr>
-          <w:hyperlink w:anchor="_Toc11363561" w:history="1">
+          <w:hyperlink w:anchor="_Toc11373831" w:history="1">
             <w:r>
               <w:rPr>
                 <w:rStyle w:val="a9"/>
@@ -2377,7 +2377,7 @@
                 <w:noProof/>
                 <w:webHidden/>
               </w:rPr>
-              <w:instrText xml:space="preserve"> PAGEREF _Toc11363561 \h </w:instrText>
+              <w:instrText xml:space="preserve"> PAGEREF _Toc11373831 \h </w:instrText>
             </w:r>
             <w:r>
               <w:rPr>
@@ -2418,7 +2418,7 @@
               <w:lang w:eastAsia="ru-RU"/>
             </w:rPr>
           </w:pPr>
-          <w:hyperlink w:anchor="_Toc11363562" w:history="1">
+          <w:hyperlink w:anchor="_Toc11373832" w:history="1">
             <w:r>
               <w:rPr>
                 <w:rStyle w:val="a9"/>
@@ -2461,7 +2461,7 @@
                 <w:noProof/>
                 <w:webHidden/>
               </w:rPr>
-              <w:instrText xml:space="preserve"> PAGEREF _Toc11363562 \h </w:instrText>
+              <w:instrText xml:space="preserve"> PAGEREF _Toc11373832 \h </w:instrText>
             </w:r>
             <w:r>
               <w:rPr>
@@ -2503,7 +2503,7 @@
               <w:lang w:eastAsia="ru-RU"/>
             </w:rPr>
           </w:pPr>
-          <w:hyperlink w:anchor="_Toc11363563" w:history="1">
+          <w:hyperlink w:anchor="_Toc11373833" w:history="1">
             <w:r>
               <w:rPr>
                 <w:rStyle w:val="a9"/>
@@ -2526,7 +2526,7 @@
               <w:rPr>
                 <w:webHidden/>
               </w:rPr>
-              <w:instrText xml:space="preserve"> PAGEREF _Toc11363563 \h </w:instrText>
+              <w:instrText xml:space="preserve"> PAGEREF _Toc11373833 \h </w:instrText>
             </w:r>
             <w:r>
               <w:rPr>
@@ -2563,7 +2563,7 @@
               <w:lang w:eastAsia="ru-RU"/>
             </w:rPr>
           </w:pPr>
-          <w:hyperlink w:anchor="_Toc11363564" w:history="1">
+          <w:hyperlink w:anchor="_Toc11373834" w:history="1">
             <w:r>
               <w:rPr>
                 <w:rStyle w:val="a9"/>
@@ -2606,7 +2606,7 @@
                 <w:noProof/>
                 <w:webHidden/>
               </w:rPr>
-              <w:instrText xml:space="preserve"> PAGEREF _Toc11363564 \h </w:instrText>
+              <w:instrText xml:space="preserve"> PAGEREF _Toc11373834 \h </w:instrText>
             </w:r>
             <w:r>
               <w:rPr>
@@ -2647,7 +2647,7 @@
               <w:lang w:eastAsia="ru-RU"/>
             </w:rPr>
           </w:pPr>
-          <w:hyperlink w:anchor="_Toc11363565" w:history="1">
+          <w:hyperlink w:anchor="_Toc11373835" w:history="1">
             <w:r>
               <w:rPr>
                 <w:rStyle w:val="a9"/>
@@ -2690,7 +2690,7 @@
                 <w:noProof/>
                 <w:webHidden/>
               </w:rPr>
-              <w:instrText xml:space="preserve"> PAGEREF _Toc11363565 \h </w:instrText>
+              <w:instrText xml:space="preserve"> PAGEREF _Toc11373835 \h </w:instrText>
             </w:r>
             <w:r>
               <w:rPr>
@@ -2731,7 +2731,7 @@
               <w:lang w:eastAsia="ru-RU"/>
             </w:rPr>
           </w:pPr>
-          <w:hyperlink w:anchor="_Toc11363566" w:history="1">
+          <w:hyperlink w:anchor="_Toc11373836" w:history="1">
             <w:r>
               <w:rPr>
                 <w:rStyle w:val="a9"/>
@@ -2774,7 +2774,7 @@
                 <w:noProof/>
                 <w:webHidden/>
               </w:rPr>
-              <w:instrText xml:space="preserve"> PAGEREF _Toc11363566 \h </w:instrText>
+              <w:instrText xml:space="preserve"> PAGEREF _Toc11373836 \h </w:instrText>
             </w:r>
             <w:r>
               <w:rPr>
@@ -2815,7 +2815,7 @@
               <w:lang w:eastAsia="ru-RU"/>
             </w:rPr>
           </w:pPr>
-          <w:hyperlink w:anchor="_Toc11363567" w:history="1">
+          <w:hyperlink w:anchor="_Toc11373837" w:history="1">
             <w:r>
               <w:rPr>
                 <w:rStyle w:val="a9"/>
@@ -2858,7 +2858,7 @@
                 <w:noProof/>
                 <w:webHidden/>
               </w:rPr>
-              <w:instrText xml:space="preserve"> PAGEREF _Toc11363567 \h </w:instrText>
+              <w:instrText xml:space="preserve"> PAGEREF _Toc11373837 \h </w:instrText>
             </w:r>
             <w:r>
               <w:rPr>
@@ -2899,7 +2899,7 @@
               <w:lang w:eastAsia="ru-RU"/>
             </w:rPr>
           </w:pPr>
-          <w:hyperlink w:anchor="_Toc11363568" w:history="1">
+          <w:hyperlink w:anchor="_Toc11373838" w:history="1">
             <w:r>
               <w:rPr>
                 <w:rStyle w:val="a9"/>
@@ -2942,7 +2942,7 @@
                 <w:noProof/>
                 <w:webHidden/>
               </w:rPr>
-              <w:instrText xml:space="preserve"> PAGEREF _Toc11363568 \h </w:instrText>
+              <w:instrText xml:space="preserve"> PAGEREF _Toc11373838 \h </w:instrText>
             </w:r>
             <w:r>
               <w:rPr>
@@ -2984,7 +2984,7 @@
               <w:lang w:eastAsia="ru-RU"/>
             </w:rPr>
           </w:pPr>
-          <w:hyperlink w:anchor="_Toc11363569" w:history="1">
+          <w:hyperlink w:anchor="_Toc11373839" w:history="1">
             <w:r>
               <w:rPr>
                 <w:rStyle w:val="a9"/>
@@ -3007,7 +3007,7 @@
               <w:rPr>
                 <w:webHidden/>
               </w:rPr>
-              <w:instrText xml:space="preserve"> PAGEREF _Toc11363569 \h </w:instrText>
+              <w:instrText xml:space="preserve"> PAGEREF _Toc11373839 \h </w:instrText>
             </w:r>
             <w:r>
               <w:rPr>
@@ -3045,7 +3045,7 @@
               <w:lang w:eastAsia="ru-RU"/>
             </w:rPr>
           </w:pPr>
-          <w:hyperlink w:anchor="_Toc11363570" w:history="1">
+          <w:hyperlink w:anchor="_Toc11373840" w:history="1">
             <w:r>
               <w:rPr>
                 <w:rStyle w:val="a9"/>
@@ -3068,7 +3068,7 @@
               <w:rPr>
                 <w:webHidden/>
               </w:rPr>
-              <w:instrText xml:space="preserve"> PAGEREF _Toc11363570 \h </w:instrText>
+              <w:instrText xml:space="preserve"> PAGEREF _Toc11373840 \h </w:instrText>
             </w:r>
             <w:r>
               <w:rPr>
@@ -3106,7 +3106,7 @@
               <w:lang w:eastAsia="ru-RU"/>
             </w:rPr>
           </w:pPr>
-          <w:hyperlink w:anchor="_Toc11363571" w:history="1">
+          <w:hyperlink w:anchor="_Toc11373841" w:history="1">
             <w:r>
               <w:rPr>
                 <w:rStyle w:val="a9"/>
@@ -3129,7 +3129,7 @@
               <w:rPr>
                 <w:webHidden/>
               </w:rPr>
-              <w:instrText xml:space="preserve"> PAGEREF _Toc11363571 \h </w:instrText>
+              <w:instrText xml:space="preserve"> PAGEREF _Toc11373841 \h </w:instrText>
             </w:r>
             <w:r>
               <w:rPr>
@@ -3198,7 +3198,7 @@
       <w:pPr>
         <w:pStyle w:val="10"/>
       </w:pPr>
-      <w:bookmarkStart w:id="7" w:name="_Toc11363540"/>
+      <w:bookmarkStart w:id="7" w:name="_Toc11373810"/>
       <w:r>
         <w:lastRenderedPageBreak/>
         <w:t>Общая характеристика работы</w:t>
@@ -3468,7 +3468,13 @@
         <w:rPr>
           <w:lang w:val="be-BY"/>
         </w:rPr>
-        <w:t xml:space="preserve">Аб’ект даследавання – праблема пабудовы вялікіх неперасякальных падграфаў у геаметрычных графах. У </w:t>
+        <w:t xml:space="preserve">Аб’ект даследавання – праблема пабудовы вялікіх неперасякальных </w:t>
+      </w:r>
+      <w:r>
+        <w:rPr>
+          <w:lang w:val="be-BY"/>
+        </w:rPr>
+        <w:t xml:space="preserve">падграфаў у геаметрычных графах. У </w:t>
       </w:r>
       <w:r>
         <w:rPr>
@@ -3517,7 +3523,13 @@
         <w:rPr>
           <w:lang w:val="be-BY"/>
         </w:rPr>
-        <w:t>Мэта працы – вывучыць асноўныя звесткі аб праблеме пабудовы вялікіх неперасякальных падграфаў у геаметрычных графах; даследаваць класы геаметрычных графаў, якія дапускаюць пабудову неперасякальнага остаўнага дрэва за паліномны час; распрацаваць дакладныя экспаненцыяльныя алгарытмы пабудовы вялікіх неперасякальных падграфаў у геаметрычных графах; рэалізаваць распрацаваныя алгарытмы.</w:t>
+        <w:t>Мэта працы – вывучыць асноўныя звесткі аб праблеме пабудовы вялікіх неперасякальных падграфаў у геаметрычных графах; даследаваць класы геаметрычных графаў, якія дапускаюць пабудову неперасякальнага остаўнага</w:t>
+      </w:r>
+      <w:r>
+        <w:rPr>
+          <w:lang w:val="be-BY"/>
+        </w:rPr>
+        <w:t xml:space="preserve"> дрэва за паліномны час; распрацаваць дакладныя экспаненцыяльныя алгарытмы пабудовы вялікіх неперасякальных падграфаў у геаметрычных графах; рэалізаваць распрацаваныя алгарытмы.</w:t>
       </w:r>
     </w:p>
     <w:p>
@@ -3823,7 +3835,7 @@
         <w:rPr>
           <w:lang w:val="en-US"/>
         </w:rPr>
-        <w:t>to research classes of geometric graphs that allow the construction of non-crossing s</w:t>
+        <w:t>to research classes of geometric graphs that allow construction of non-crossing s</w:t>
       </w:r>
       <w:r>
         <w:rPr>
@@ -3861,7 +3873,19 @@
         <w:rPr>
           <w:lang w:val="en-US"/>
         </w:rPr>
-        <w:t xml:space="preserve"> in geometric graphs; implement the developed algorithms.</w:t>
+        <w:t xml:space="preserve"> in geometric graphs;</w:t>
+      </w:r>
+      <w:r>
+        <w:rPr>
+          <w:lang w:val="en-US"/>
+        </w:rPr>
+        <w:t xml:space="preserve"> to</w:t>
+      </w:r>
+      <w:r>
+        <w:rPr>
+          <w:lang w:val="en-US"/>
+        </w:rPr>
+        <w:t xml:space="preserve"> implement the developed algorithms.</w:t>
       </w:r>
     </w:p>
     <w:p>
@@ -3899,7 +3923,7 @@
         <w:rPr>
           <w:lang w:val="en-US"/>
         </w:rPr>
-        <w:t xml:space="preserve"> – a new class of geometric graphs that allows the construction of non-crossing spanning tree in polynomial time; developed and implemented in Java programming language polynomial algorithm for constructing non-crossing spanning tree in the presented class of geometric graphs; developed and implemented in Java programming language algorithms for constructing large non-crossing </w:t>
+        <w:t xml:space="preserve"> – a new class of geometric graphs that allows construction of non-crossing spanning tree in polynomial time; developed and implemented in Java programming language polynomial algorithm for constructing non-crossing spanning tree in the presented class of geometric graphs; developed and implemented in Java programming language algorithms for constructing large non-crossing </w:t>
       </w:r>
       <w:proofErr w:type="spellStart"/>
       <w:r>
@@ -3935,7 +3959,7 @@
       <w:pPr>
         <w:pStyle w:val="aff4"/>
       </w:pPr>
-      <w:bookmarkStart w:id="8" w:name="_Toc11363541"/>
+      <w:bookmarkStart w:id="8" w:name="_Toc11373811"/>
       <w:r>
         <w:lastRenderedPageBreak/>
         <w:t>В</w:t>
@@ -4412,7 +4436,7 @@
         <w:pStyle w:val="10"/>
       </w:pPr>
       <w:bookmarkStart w:id="9" w:name="_Toc451113818"/>
-      <w:bookmarkStart w:id="10" w:name="_Toc11363542"/>
+      <w:bookmarkStart w:id="10" w:name="_Toc11373812"/>
       <w:r>
         <w:lastRenderedPageBreak/>
         <w:t>Глава 1</w:t>
@@ -4429,7 +4453,7 @@
       <w:pPr>
         <w:pStyle w:val="1"/>
       </w:pPr>
-      <w:bookmarkStart w:id="11" w:name="_Toc11363543"/>
+      <w:bookmarkStart w:id="11" w:name="_Toc11373813"/>
       <w:r>
         <w:t>Геометрические графы</w:t>
       </w:r>
@@ -5306,7 +5330,7 @@
       <w:pPr>
         <w:pStyle w:val="1"/>
       </w:pPr>
-      <w:bookmarkStart w:id="12" w:name="_Toc11363544"/>
+      <w:bookmarkStart w:id="12" w:name="_Toc11373814"/>
       <w:r>
         <w:t xml:space="preserve">Задача построения непересекающегося остовного дерева </w:t>
       </w:r>
@@ -7086,7 +7110,7 @@
       <w:pPr>
         <w:pStyle w:val="1"/>
       </w:pPr>
-      <w:bookmarkStart w:id="13" w:name="_Toc11363545"/>
+      <w:bookmarkStart w:id="13" w:name="_Toc11373815"/>
       <w:r>
         <w:t>Параметризованные алгоритмы</w:t>
       </w:r>
@@ -9312,7 +9336,7 @@
           <w:rFonts w:eastAsiaTheme="minorEastAsia"/>
         </w:rPr>
       </w:pPr>
-      <w:bookmarkStart w:id="14" w:name="_Toc11363546"/>
+      <w:bookmarkStart w:id="14" w:name="_Toc11373816"/>
       <w:proofErr w:type="spellStart"/>
       <w:r>
         <w:rPr>
@@ -10470,7 +10494,7 @@
       <w:pPr>
         <w:pStyle w:val="1"/>
       </w:pPr>
-      <w:bookmarkStart w:id="15" w:name="_Toc11363547"/>
+      <w:bookmarkStart w:id="15" w:name="_Toc11373817"/>
       <w:r>
         <w:lastRenderedPageBreak/>
         <w:t xml:space="preserve">Достаточные условия </w:t>
@@ -10797,7 +10821,21 @@
         <w:rPr>
           <w:szCs w:val="28"/>
         </w:rPr>
-        <w:t xml:space="preserve"> обозначим через </w:t>
+        <w:t xml:space="preserve"> обозначим </w:t>
+      </w:r>
+      <w:proofErr w:type="gramStart"/>
+      <w:r>
+        <w:rPr>
+          <w:szCs w:val="28"/>
+        </w:rPr>
+        <w:t>через</w:t>
+      </w:r>
+      <w:proofErr w:type="gramEnd"/>
+      <w:r>
+        <w:rPr>
+          <w:szCs w:val="28"/>
+        </w:rPr>
+        <w:t xml:space="preserve"> </w:t>
       </w:r>
       <m:oMath>
         <m:r>
@@ -10837,11 +10875,19 @@
         </w:rPr>
         <w:t xml:space="preserve">. </w:t>
       </w:r>
-      <w:r>
-        <w:rPr>
-          <w:szCs w:val="28"/>
-        </w:rPr>
-        <w:t xml:space="preserve">В работе </w:t>
+      <w:proofErr w:type="gramStart"/>
+      <w:r>
+        <w:rPr>
+          <w:szCs w:val="28"/>
+        </w:rPr>
+        <w:t>В</w:t>
+      </w:r>
+      <w:proofErr w:type="gramEnd"/>
+      <w:r>
+        <w:rPr>
+          <w:szCs w:val="28"/>
+        </w:rPr>
+        <w:t xml:space="preserve"> работе </w:t>
       </w:r>
       <w:r>
         <w:rPr>
@@ -10861,14 +10907,18 @@
         </w:rPr>
         <w:t xml:space="preserve"> </w:t>
       </w:r>
-      <w:proofErr w:type="gramStart"/>
       <w:r>
         <w:rPr>
           <w:szCs w:val="28"/>
         </w:rPr>
         <w:t>представлен</w:t>
       </w:r>
-      <w:proofErr w:type="gramEnd"/>
+      <w:r>
+        <w:rPr>
+          <w:szCs w:val="28"/>
+        </w:rPr>
+        <w:t>ы</w:t>
+      </w:r>
       <w:r>
         <w:rPr>
           <w:szCs w:val="28"/>
@@ -11802,7 +11852,15 @@
           <w:i/>
           <w:szCs w:val="28"/>
         </w:rPr>
-        <w:t xml:space="preserve">геометрический </w:t>
+        <w:t>гео</w:t>
+      </w:r>
+      <w:r>
+        <w:rPr>
+          <w:rFonts w:eastAsiaTheme="minorEastAsia"/>
+          <w:i/>
+          <w:szCs w:val="28"/>
+        </w:rPr>
+        <w:t xml:space="preserve">метрический граф </w:t>
       </w:r>
       <w:proofErr w:type="gramStart"/>
       <w:r>
@@ -11811,7 +11869,7 @@
           <w:i/>
           <w:szCs w:val="28"/>
         </w:rPr>
-        <w:t>граф</w:t>
+        <w:t>с</w:t>
       </w:r>
       <w:proofErr w:type="gramEnd"/>
       <w:r>
@@ -11828,7 +11886,7 @@
           <w:i/>
           <w:szCs w:val="28"/>
         </w:rPr>
-        <w:t xml:space="preserve"> с </w:t>
+        <w:t xml:space="preserve"> </w:t>
       </w:r>
       <m:oMath>
         <m:r>
@@ -12383,7 +12441,7 @@
       <w:pPr>
         <w:pStyle w:val="1"/>
       </w:pPr>
-      <w:bookmarkStart w:id="16" w:name="_Toc11363548"/>
+      <w:bookmarkStart w:id="16" w:name="_Toc11373818"/>
       <w:r>
         <w:lastRenderedPageBreak/>
         <w:t>Необходимые</w:t>
@@ -13950,7 +14008,24 @@
           <w:i/>
           <w:szCs w:val="28"/>
         </w:rPr>
-        <w:t xml:space="preserve">не существует непересекающееся остовное дерево, диаметр которого не превосходит </w:t>
+        <w:t xml:space="preserve">не существует </w:t>
+      </w:r>
+      <m:oMath>
+        <m:r>
+          <w:rPr>
+            <w:rFonts w:ascii="Cambria Math" w:hAnsi="Cambria Math"/>
+            <w:szCs w:val="28"/>
+            <w:lang w:val="en-US"/>
+          </w:rPr>
+          <m:t>NST</m:t>
+        </m:r>
+      </m:oMath>
+      <w:r>
+        <w:rPr>
+          <w:i/>
+          <w:szCs w:val="28"/>
+        </w:rPr>
+        <w:t xml:space="preserve">, диаметр которого не превосходит </w:t>
       </w:r>
       <m:oMath>
         <m:r>
@@ -14719,7 +14794,7 @@
       <w:pPr>
         <w:pStyle w:val="1"/>
       </w:pPr>
-      <w:bookmarkStart w:id="17" w:name="_Toc11363549"/>
+      <w:bookmarkStart w:id="17" w:name="_Toc11373819"/>
       <w:r>
         <w:lastRenderedPageBreak/>
         <w:t>Оптимизационные</w:t>
@@ -15274,7 +15349,7 @@
       <w:pPr>
         <w:pStyle w:val="10"/>
       </w:pPr>
-      <w:bookmarkStart w:id="18" w:name="_Toc11363550"/>
+      <w:bookmarkStart w:id="18" w:name="_Toc11373820"/>
       <w:bookmarkEnd w:id="9"/>
       <w:r>
         <w:lastRenderedPageBreak/>
@@ -15298,7 +15373,7 @@
       <w:pPr>
         <w:pStyle w:val="a1"/>
       </w:pPr>
-      <w:bookmarkStart w:id="19" w:name="_Toc11363551"/>
+      <w:bookmarkStart w:id="19" w:name="_Toc11373821"/>
       <w:proofErr w:type="spellStart"/>
       <w:r>
         <w:t>Матроиды</w:t>
@@ -17151,7 +17226,7 @@
       <w:pPr>
         <w:pStyle w:val="a1"/>
       </w:pPr>
-      <w:bookmarkStart w:id="20" w:name="_Toc11363552"/>
+      <w:bookmarkStart w:id="20" w:name="_Toc11373822"/>
       <w:r>
         <w:t>Постановка задачи</w:t>
       </w:r>
@@ -17807,6 +17882,53 @@
         <w:t>TMI</w:t>
       </w:r>
       <w:r>
+        <w:rPr>
+          <w:i/>
+        </w:rPr>
+        <w:t xml:space="preserve"> (</w:t>
+      </w:r>
+      <w:r>
+        <w:rPr>
+          <w:i/>
+          <w:lang w:val="en-US"/>
+        </w:rPr>
+        <w:t>Two</w:t>
+      </w:r>
+      <w:r>
+        <w:rPr>
+          <w:i/>
+        </w:rPr>
+        <w:t xml:space="preserve"> </w:t>
+      </w:r>
+      <w:proofErr w:type="spellStart"/>
+      <w:r>
+        <w:rPr>
+          <w:i/>
+          <w:lang w:val="en-US"/>
+        </w:rPr>
+        <w:t>Matroids</w:t>
+      </w:r>
+      <w:proofErr w:type="spellEnd"/>
+      <w:r>
+        <w:rPr>
+          <w:i/>
+        </w:rPr>
+        <w:t xml:space="preserve"> </w:t>
+      </w:r>
+      <w:r>
+        <w:rPr>
+          <w:i/>
+          <w:lang w:val="en-US"/>
+        </w:rPr>
+        <w:t>Intersection</w:t>
+      </w:r>
+      <w:r>
+        <w:rPr>
+          <w:i/>
+        </w:rPr>
+        <w:t>)</w:t>
+      </w:r>
+      <w:r>
         <w:t>.</w:t>
       </w:r>
     </w:p>
@@ -17880,7 +18002,7 @@
       <w:pPr>
         <w:pStyle w:val="a1"/>
       </w:pPr>
-      <w:bookmarkStart w:id="21" w:name="_Toc11363553"/>
+      <w:bookmarkStart w:id="21" w:name="_Toc11373823"/>
       <w:r>
         <w:t>Алгоритм</w:t>
       </w:r>
@@ -19330,7 +19452,10 @@
         <w:t>Выполняется</w:t>
       </w:r>
       <w:r>
-        <w:t xml:space="preserve"> инициализацию структур данных.</w:t>
+        <w:t xml:space="preserve"> инициализация</w:t>
+      </w:r>
+      <w:r>
+        <w:t xml:space="preserve"> структур данных.</w:t>
       </w:r>
     </w:p>
     <w:p>
@@ -19426,7 +19551,7 @@
         <w:t xml:space="preserve"> </w:t>
       </w:r>
       <w:r>
-        <w:t xml:space="preserve">инициализируется пустым списком смежности. </w:t>
+        <w:t xml:space="preserve">инициализируется пустым списком. </w:t>
       </w:r>
       <w:r>
         <w:t>Этот список смежности будет использоваться для хранения дуг</w:t>
@@ -19445,43 +19570,43 @@
         <w:ind w:left="2126" w:firstLine="0"/>
       </w:pPr>
       <w:r>
+        <w:t xml:space="preserve">Словарь </w:t>
+      </w:r>
+      <m:oMath>
+        <m:r>
+          <w:rPr>
+            <w:rFonts w:ascii="Cambria Math" w:hAnsi="Cambria Math"/>
+          </w:rPr>
+          <m:t>P</m:t>
+        </m:r>
+      </m:oMath>
+      <w:r>
+        <w:t xml:space="preserve"> инициализируется</w:t>
+      </w:r>
+      <w:r>
+        <w:t xml:space="preserve"> </w:t>
+      </w:r>
+      <w:r>
+        <w:t xml:space="preserve">пустым словарем. </w:t>
+      </w:r>
+      <w:proofErr w:type="gramStart"/>
+      <w:r>
+        <w:t xml:space="preserve">В этом словаре для </w:t>
+      </w:r>
+      <w:r>
+        <w:t>элементов</w:t>
+      </w:r>
+      <w:r>
+        <w:t xml:space="preserve"> будет храниться родительск</w:t>
+      </w:r>
+      <w:r>
+        <w:t>ий</w:t>
+      </w:r>
+      <w:r>
+        <w:t xml:space="preserve"> </w:t>
+      </w:r>
+      <w:r>
         <w:lastRenderedPageBreak/>
-        <w:t xml:space="preserve">Словарь </w:t>
-      </w:r>
-      <m:oMath>
-        <m:r>
-          <w:rPr>
-            <w:rFonts w:ascii="Cambria Math" w:hAnsi="Cambria Math"/>
-          </w:rPr>
-          <m:t>P</m:t>
-        </m:r>
-      </m:oMath>
-      <w:r>
-        <w:t xml:space="preserve"> инициализируется</w:t>
-      </w:r>
-      <w:r>
-        <w:t xml:space="preserve"> </w:t>
-      </w:r>
-      <w:r>
-        <w:t xml:space="preserve">пустым словарем. </w:t>
-      </w:r>
-      <w:proofErr w:type="gramStart"/>
-      <w:r>
-        <w:t xml:space="preserve">В этом словаре для </w:t>
-      </w:r>
-      <w:r>
-        <w:t>элементов</w:t>
-      </w:r>
-      <w:r>
-        <w:t xml:space="preserve"> будет храниться родительск</w:t>
-      </w:r>
-      <w:r>
-        <w:t>ий</w:t>
-      </w:r>
-      <w:r>
-        <w:t xml:space="preserve"> </w:t>
-      </w:r>
-      <w:r>
         <w:t>элемент</w:t>
       </w:r>
       <w:r>
@@ -19995,7 +20120,19 @@
         <w:rPr>
           <w:i/>
         </w:rPr>
-        <w:t xml:space="preserve">утверждению 2, </w:t>
+        <w:t xml:space="preserve">утверждению </w:t>
+      </w:r>
+      <w:r>
+        <w:rPr>
+          <w:i/>
+        </w:rPr>
+        <w:t>2.</w:t>
+      </w:r>
+      <w:r>
+        <w:rPr>
+          <w:i/>
+        </w:rPr>
+        <w:t xml:space="preserve">2, </w:t>
       </w:r>
       <w:r>
         <w:t xml:space="preserve">множество </w:t>
@@ -20369,7 +20506,19 @@
         <w:rPr>
           <w:i/>
         </w:rPr>
-        <w:t xml:space="preserve">утверждению 2, </w:t>
+        <w:t xml:space="preserve">утверждению </w:t>
+      </w:r>
+      <w:r>
+        <w:rPr>
+          <w:i/>
+        </w:rPr>
+        <w:t>2.</w:t>
+      </w:r>
+      <w:r>
+        <w:rPr>
+          <w:i/>
+        </w:rPr>
+        <w:t xml:space="preserve">2, </w:t>
       </w:r>
       <w:r>
         <w:t xml:space="preserve">множество </w:t>
@@ -20991,7 +21140,6 @@
         <w:ind w:left="1418" w:firstLine="0"/>
       </w:pPr>
       <w:r>
-        <w:lastRenderedPageBreak/>
         <w:t>Восстанавлив</w:t>
       </w:r>
       <w:r>
@@ -21034,6 +21182,7 @@
         <w:ind w:left="709" w:firstLine="0"/>
       </w:pPr>
       <w:r>
+        <w:lastRenderedPageBreak/>
         <w:t xml:space="preserve">Если увеличивающий путь найден, то применяем его к множеству </w:t>
       </w:r>
       <m:oMath>
@@ -21556,26 +21705,25 @@
         <w:rPr>
           <w:i/>
         </w:rPr>
-        <w:t xml:space="preserve">. Тогда </w:t>
-      </w:r>
-      <w:r>
-        <w:rPr>
-          <w:i/>
-        </w:rPr>
-        <w:t xml:space="preserve">алгоритм решения задачи </w:t>
-      </w:r>
-      <w:r>
-        <w:rPr>
-          <w:i/>
-          <w:lang w:val="en-US"/>
-        </w:rPr>
-        <w:t>TMI</w:t>
-      </w:r>
-      <w:r>
-        <w:rPr>
-          <w:i/>
-        </w:rPr>
-        <w:t xml:space="preserve"> корректно решает задачу </w:t>
+        <w:t>. Тогда</w:t>
+      </w:r>
+      <w:r>
+        <w:rPr>
+          <w:i/>
+        </w:rPr>
+        <w:t xml:space="preserve"> представленный</w:t>
+      </w:r>
+      <w:r>
+        <w:rPr>
+          <w:i/>
+        </w:rPr>
+        <w:t xml:space="preserve"> </w:t>
+      </w:r>
+      <w:r>
+        <w:rPr>
+          <w:i/>
+        </w:rPr>
+        <w:t xml:space="preserve">алгоритм корректно решает задачу </w:t>
       </w:r>
       <w:r>
         <w:rPr>
@@ -21702,7 +21850,7 @@
           <w:rFonts w:eastAsiaTheme="minorEastAsia"/>
         </w:rPr>
       </w:pPr>
-      <w:bookmarkStart w:id="23" w:name="_Toc11363554"/>
+      <w:bookmarkStart w:id="23" w:name="_Toc11373824"/>
       <w:r>
         <w:rPr>
           <w:rFonts w:eastAsiaTheme="minorEastAsia"/>
@@ -21804,7 +21952,7 @@
           <w:szCs w:val="36"/>
           <w:lang w:val="en-US"/>
         </w:rPr>
-        <w:t>Intellij</w:t>
+        <w:t>IntelliJ</w:t>
       </w:r>
       <w:proofErr w:type="spellEnd"/>
       <w:r>
@@ -22073,33 +22221,39 @@
           <w:rFonts w:eastAsiaTheme="minorEastAsia"/>
           <w:szCs w:val="36"/>
         </w:rPr>
-        <w:t xml:space="preserve">, второй – находит цикл, если таковой имеется, </w:t>
-      </w:r>
-      <w:proofErr w:type="gramStart"/>
+        <w:t>, второй – нах</w:t>
+      </w:r>
       <w:r>
         <w:rPr>
           <w:rFonts w:eastAsiaTheme="minorEastAsia"/>
           <w:szCs w:val="36"/>
         </w:rPr>
-        <w:t>в</w:t>
-      </w:r>
-      <w:proofErr w:type="gramEnd"/>
+        <w:t xml:space="preserve">одит </w:t>
+      </w:r>
+      <w:r>
+        <w:t xml:space="preserve">в </w:t>
+      </w:r>
+      <w:r>
+        <w:t>заданном под</w:t>
+      </w:r>
+      <w:r>
+        <w:t xml:space="preserve">множестве </w:t>
+      </w:r>
+      <w:r>
+        <w:t xml:space="preserve">носителя </w:t>
+      </w:r>
+      <w:proofErr w:type="spellStart"/>
+      <w:r>
+        <w:t>матроида</w:t>
+      </w:r>
+      <w:proofErr w:type="spellEnd"/>
       <w:r>
         <w:rPr>
           <w:rFonts w:eastAsiaTheme="minorEastAsia"/>
           <w:szCs w:val="36"/>
         </w:rPr>
-        <w:t xml:space="preserve"> множестве </w:t>
-      </w:r>
-      <w:proofErr w:type="spellStart"/>
-      <w:r>
-        <w:rPr>
-          <w:rFonts w:eastAsiaTheme="minorEastAsia"/>
-          <w:szCs w:val="36"/>
-        </w:rPr>
-        <w:t>матроида</w:t>
-      </w:r>
-      <w:proofErr w:type="spellEnd"/>
+        <w:t xml:space="preserve"> цикл, если таковой имеется</w:t>
+      </w:r>
       <w:r>
         <w:rPr>
           <w:rFonts w:eastAsiaTheme="minorEastAsia"/>
@@ -22149,14 +22303,7 @@
         <w:rPr>
           <w:szCs w:val="28"/>
         </w:rPr>
-        <w:t xml:space="preserve"> На реализацию </w:t>
-      </w:r>
-      <w:r>
-        <w:rPr>
-          <w:szCs w:val="28"/>
-        </w:rPr>
-        <w:lastRenderedPageBreak/>
-        <w:t>интерфейса вершины накладывается ограни</w:t>
+        <w:t xml:space="preserve"> На реализацию интерфейса вершины накладывается ограни</w:t>
       </w:r>
       <w:r>
         <w:rPr>
@@ -22181,6 +22328,7 @@
         <w:rPr>
           <w:szCs w:val="28"/>
         </w:rPr>
+        <w:lastRenderedPageBreak/>
         <w:t>Интерфейс ребра позволяет получить его альтернативные представления: в виде пары вершин, в виде отрезка на плоскости, в виде потока вершин. Как и в случае вершины, на реализацию интерфейса ребра накладывае</w:t>
       </w:r>
       <w:r>
@@ -22600,9 +22748,8 @@
       <w:pPr>
         <w:pStyle w:val="a1"/>
       </w:pPr>
-      <w:bookmarkStart w:id="24" w:name="_Toc11363555"/>
-      <w:r>
-        <w:lastRenderedPageBreak/>
+      <w:bookmarkStart w:id="24" w:name="_Toc11373825"/>
+      <w:r>
         <w:t xml:space="preserve">Применение для решения задачи построения </w:t>
       </w:r>
       <w:r>
@@ -22686,7 +22833,11 @@
       </w:r>
       <w:proofErr w:type="spellEnd"/>
       <w:r>
-        <w:t xml:space="preserve"> пересечений. Напомним, что графический </w:t>
+        <w:t xml:space="preserve"> пересечений. </w:t>
+      </w:r>
+      <w:r>
+        <w:lastRenderedPageBreak/>
+        <w:t xml:space="preserve">Напомним, что графический </w:t>
       </w:r>
       <w:proofErr w:type="spellStart"/>
       <w:r>
@@ -23165,11 +23316,7 @@
       </w:r>
       <w:proofErr w:type="spellEnd"/>
       <w:r>
-        <w:t xml:space="preserve"> пересечений на множестве ребер, является геометрический граф, имеющий </w:t>
-      </w:r>
-      <w:r>
-        <w:lastRenderedPageBreak/>
-        <w:t>индекс пересечения, равный единице.</w:t>
+        <w:t xml:space="preserve"> пересечений на множестве ребер, является геометрический граф, имеющий индекс пересечения, равный единице.</w:t>
       </w:r>
       <w:r>
         <w:t xml:space="preserve"> </w:t>
@@ -23210,6 +23357,7 @@
           <w:noProof/>
           <w:lang w:eastAsia="ru-RU"/>
         </w:rPr>
+        <w:lastRenderedPageBreak/>
         <w:drawing>
           <wp:inline distT="0" distB="0" distL="0" distR="0">
             <wp:extent cx="1890000" cy="2160000"/>
@@ -23286,7 +23434,7 @@
       <w:pPr>
         <w:pStyle w:val="a1"/>
       </w:pPr>
-      <w:bookmarkStart w:id="25" w:name="_Toc11363556"/>
+      <w:bookmarkStart w:id="25" w:name="_Toc11373826"/>
       <w:r>
         <w:t xml:space="preserve">Применение для решения задачи построения </w:t>
       </w:r>
@@ -23469,8 +23617,11 @@
       <w:r>
         <w:t>е(</w:t>
       </w:r>
+      <w:proofErr w:type="gramEnd"/>
+      <w:r>
+        <w:t>-</w:t>
+      </w:r>
       <w:proofErr w:type="spellStart"/>
-      <w:proofErr w:type="gramEnd"/>
       <w:r>
         <w:t>ый</w:t>
       </w:r>
@@ -24655,7 +24806,6 @@
       </w:pPr>
       <w:proofErr w:type="gramStart"/>
       <w:r>
-        <w:lastRenderedPageBreak/>
         <w:t xml:space="preserve">Предположим, что </w:t>
       </w:r>
       <m:oMath>
@@ -26865,7 +27015,7 @@
       <w:pPr>
         <w:pStyle w:val="10"/>
       </w:pPr>
-      <w:bookmarkStart w:id="26" w:name="_Toc11363557"/>
+      <w:bookmarkStart w:id="26" w:name="_Toc11373827"/>
       <w:bookmarkEnd w:id="22"/>
       <w:r>
         <w:lastRenderedPageBreak/>
@@ -26953,13 +27103,11 @@
       <w:r>
         <w:t>, базирующие</w:t>
       </w:r>
-      <w:proofErr w:type="spellStart"/>
-      <w:r>
-        <w:t>ся</w:t>
-      </w:r>
-      <w:proofErr w:type="spellEnd"/>
-      <w:r>
-        <w:t xml:space="preserve"> на методе </w:t>
+      <w:r>
+        <w:t>с</w:t>
+      </w:r>
+      <w:r>
+        <w:t xml:space="preserve">я на методе </w:t>
       </w:r>
       <w:r>
         <w:t xml:space="preserve">частичного перебора с отсечениями. </w:t>
@@ -27191,7 +27339,7 @@
       <w:pPr>
         <w:pStyle w:val="3"/>
       </w:pPr>
-      <w:bookmarkStart w:id="28" w:name="_Toc11363558"/>
+      <w:bookmarkStart w:id="28" w:name="_Toc11373828"/>
       <w:r>
         <w:t>Свойства геометрического графа, и</w:t>
       </w:r>
@@ -27685,7 +27833,7 @@
       <w:pPr>
         <w:pStyle w:val="3"/>
       </w:pPr>
-      <w:bookmarkStart w:id="29" w:name="_Toc11363559"/>
+      <w:bookmarkStart w:id="29" w:name="_Toc11373829"/>
       <w:r>
         <w:t>Алгоритм</w:t>
       </w:r>
@@ -27940,13 +28088,14 @@
       <w:r>
         <w:t xml:space="preserve"> ини</w:t>
       </w:r>
-      <w:proofErr w:type="spellStart"/>
-      <w:r>
-        <w:t>циализируется</w:t>
-      </w:r>
-      <w:proofErr w:type="spellEnd"/>
-      <w:r>
-        <w:t xml:space="preserve"> пустым множеством</w:t>
+      <w:r>
+        <w:t>циализирует</w:t>
+      </w:r>
+      <w:r>
+        <w:t>с</w:t>
+      </w:r>
+      <w:r>
+        <w:t>я пустым множеством</w:t>
       </w:r>
       <w:r>
         <w:t xml:space="preserve">, </w:t>
@@ -30135,13 +30284,8 @@
       <w:r>
         <w:t>. Задачи могут извлекаться в порядке поступления, случайным образом, в соответствии с нек</w:t>
       </w:r>
-      <w:proofErr w:type="spellStart"/>
-      <w:r>
-        <w:t>оторым</w:t>
-      </w:r>
-      <w:proofErr w:type="spellEnd"/>
-      <w:r>
-        <w:t xml:space="preserve"> приоритетом или</w:t>
+      <w:r>
+        <w:t>оторым приоритетом или</w:t>
       </w:r>
       <w:r>
         <w:t xml:space="preserve"> иным образом.</w:t>
@@ -33256,7 +33400,7 @@
       <w:pPr>
         <w:pStyle w:val="3"/>
       </w:pPr>
-      <w:bookmarkStart w:id="30" w:name="_Toc11363560"/>
+      <w:bookmarkStart w:id="30" w:name="_Toc11373830"/>
       <w:r>
         <w:t>Алгоритм частичного перебора с отсечениями для решения задачи построения наибольшего непересекающегося ациклического подграфа</w:t>
       </w:r>
@@ -35310,15 +35454,7 @@
         </m:sSub>
       </m:oMath>
       <w:r>
-        <w:t xml:space="preserve"> и до</w:t>
-      </w:r>
-      <w:proofErr w:type="spellStart"/>
-      <w:r>
-        <w:t>бавляем</w:t>
-      </w:r>
-      <w:proofErr w:type="spellEnd"/>
-      <w:r>
-        <w:t xml:space="preserve"> в очередь </w:t>
+        <w:t xml:space="preserve"> и добавляем в очередь </w:t>
       </w:r>
       <m:oMath>
         <m:r>
@@ -35483,13 +35619,8 @@
       <w:r>
         <w:t>. Задачи могут извлекаться в порядке поступления, случайным образом, в соотв</w:t>
       </w:r>
-      <w:proofErr w:type="spellStart"/>
-      <w:r>
-        <w:t>етствии</w:t>
-      </w:r>
-      <w:proofErr w:type="spellEnd"/>
-      <w:r>
-        <w:t xml:space="preserve"> с некоторым приоритетом</w:t>
+      <w:r>
+        <w:t>етствии с некоторым приоритетом</w:t>
       </w:r>
       <w:r>
         <w:t xml:space="preserve"> </w:t>
@@ -35523,7 +35654,13 @@
           <w:rPr>
             <w:rFonts w:ascii="Cambria Math" w:hAnsi="Cambria Math"/>
           </w:rPr>
-          <m:t>LNAS</m:t>
+          <m:t>M</m:t>
+        </m:r>
+        <m:r>
+          <w:rPr>
+            <w:rFonts w:ascii="Cambria Math" w:hAnsi="Cambria Math"/>
+          </w:rPr>
+          <m:t>NAS</m:t>
         </m:r>
       </m:oMath>
       <w:r>
@@ -35940,7 +36077,7 @@
       <w:pPr>
         <w:pStyle w:val="3"/>
       </w:pPr>
-      <w:bookmarkStart w:id="31" w:name="_Toc11363561"/>
+      <w:bookmarkStart w:id="31" w:name="_Toc11373831"/>
       <w:r>
         <w:lastRenderedPageBreak/>
         <w:t>Особенности программной реализации</w:t>
@@ -36448,11 +36585,17 @@
         <w:t>)</w:t>
       </w:r>
       <w:r>
-        <w:t xml:space="preserve"> подзадачи, порожденные подзадачами, обрабатываемыми другими потоками. Это позволяет одновременно </w:t>
+        <w:t xml:space="preserve"> подзадачи, порожденные </w:t>
+      </w:r>
+      <w:r>
+        <w:t xml:space="preserve">задачами, обрабатываемыми другими потоками. Это позволяет одновременно </w:t>
       </w:r>
       <w:r>
         <w:lastRenderedPageBreak/>
-        <w:t xml:space="preserve">обрабатывать число подзадач, значительно превышающее число потоков в </w:t>
+        <w:t xml:space="preserve">обрабатывать число </w:t>
+      </w:r>
+      <w:r>
+        <w:t xml:space="preserve">задач, значительно превышающее число потоков в </w:t>
       </w:r>
       <w:proofErr w:type="spellStart"/>
       <w:r>
@@ -36644,7 +36787,7 @@
       <w:pPr>
         <w:pStyle w:val="3"/>
       </w:pPr>
-      <w:bookmarkStart w:id="32" w:name="_Toc11363562"/>
+      <w:bookmarkStart w:id="32" w:name="_Toc11373832"/>
       <w:r>
         <w:t>Вычислительный эксперимент</w:t>
       </w:r>
@@ -37165,7 +37308,13 @@
         <w:t>могут сильно варьироваться. Это обусловлено тем</w:t>
       </w:r>
       <w:r>
-        <w:t xml:space="preserve">, что общее число рассматриваемых подзадач сильно зависит от структуры пересечений ребер в геометрическом графе. </w:t>
+        <w:t xml:space="preserve">, что общее число рассматриваемых подзадач </w:t>
+      </w:r>
+      <w:r>
+        <w:t>в значительной степени</w:t>
+      </w:r>
+      <w:r>
+        <w:t xml:space="preserve"> зависит от структуры пересечений ребер в геометрическом графе. </w:t>
       </w:r>
     </w:p>
     <w:p>
@@ -37772,7 +37921,7 @@
       <w:pPr>
         <w:pStyle w:val="10"/>
       </w:pPr>
-      <w:bookmarkStart w:id="33" w:name="_Toc11363563"/>
+      <w:bookmarkStart w:id="33" w:name="_Toc11373833"/>
       <w:r>
         <w:lastRenderedPageBreak/>
         <w:t>глава 4</w:t>
@@ -37989,7 +38138,7 @@
           <w:rFonts w:eastAsiaTheme="minorEastAsia"/>
         </w:rPr>
       </w:pPr>
-      <w:bookmarkStart w:id="34" w:name="_Toc11363564"/>
+      <w:bookmarkStart w:id="34" w:name="_Toc11373834"/>
       <w:r>
         <w:rPr>
           <w:rFonts w:eastAsiaTheme="minorEastAsia"/>
@@ -38709,7 +38858,7 @@
           <w:rFonts w:eastAsiaTheme="minorEastAsia"/>
         </w:rPr>
       </w:pPr>
-      <w:bookmarkStart w:id="35" w:name="_Toc11363565"/>
+      <w:bookmarkStart w:id="35" w:name="_Toc11373835"/>
       <w:r>
         <w:rPr>
           <w:rFonts w:eastAsiaTheme="minorEastAsia"/>
@@ -43085,7 +43234,7 @@
           <w:rFonts w:eastAsiaTheme="minorEastAsia"/>
         </w:rPr>
       </w:pPr>
-      <w:bookmarkStart w:id="36" w:name="_Toc11363566"/>
+      <w:bookmarkStart w:id="36" w:name="_Toc11373836"/>
       <w:r>
         <w:rPr>
           <w:rFonts w:eastAsiaTheme="minorEastAsia"/>
@@ -48293,7 +48442,7 @@
           <w:rFonts w:eastAsiaTheme="minorEastAsia"/>
         </w:rPr>
       </w:pPr>
-      <w:bookmarkStart w:id="37" w:name="_Toc11363567"/>
+      <w:bookmarkStart w:id="37" w:name="_Toc11373837"/>
       <w:r>
         <w:rPr>
           <w:rFonts w:eastAsiaTheme="minorEastAsia"/>
@@ -48950,7 +49099,7 @@
           <w:rFonts w:eastAsiaTheme="minorEastAsia"/>
         </w:rPr>
       </w:pPr>
-      <w:bookmarkStart w:id="38" w:name="_Toc11363568"/>
+      <w:bookmarkStart w:id="38" w:name="_Toc11373838"/>
       <w:r>
         <w:rPr>
           <w:rFonts w:eastAsiaTheme="minorEastAsia"/>
@@ -49132,19 +49281,39 @@
         <w:rPr>
           <w:szCs w:val="28"/>
         </w:rPr>
-        <w:t xml:space="preserve"> граф является невыпуклым.</w:t>
-      </w:r>
-      <w:r>
-        <w:rPr>
-          <w:szCs w:val="28"/>
-        </w:rPr>
-        <w:t xml:space="preserve"> </w:t>
-      </w:r>
-      <w:r>
-        <w:rPr>
-          <w:szCs w:val="28"/>
-        </w:rPr>
-        <w:t>Отметим</w:t>
+        <w:t xml:space="preserve"> граф является невыпуклым</w:t>
+      </w:r>
+      <w:proofErr w:type="gramStart"/>
+      <w:r>
+        <w:rPr>
+          <w:szCs w:val="28"/>
+        </w:rPr>
+        <w:t>.</w:t>
+      </w:r>
+      <w:proofErr w:type="gramEnd"/>
+      <w:r>
+        <w:rPr>
+          <w:szCs w:val="28"/>
+        </w:rPr>
+        <w:t xml:space="preserve"> </w:t>
+      </w:r>
+      <w:r>
+        <w:rPr>
+          <w:szCs w:val="28"/>
+        </w:rPr>
+        <w:t>За</w:t>
+      </w:r>
+      <w:r>
+        <w:rPr>
+          <w:szCs w:val="28"/>
+        </w:rPr>
+        <w:t>метим</w:t>
+      </w:r>
+      <w:r>
+        <w:rPr>
+          <w:szCs w:val="28"/>
+        </w:rPr>
+        <w:t xml:space="preserve"> также</w:t>
       </w:r>
       <w:r>
         <w:rPr>
@@ -50052,21 +50221,7 @@
         <w:rPr>
           <w:szCs w:val="28"/>
         </w:rPr>
-        <w:t xml:space="preserve"> раза. При этом важно отметить, что время работы алгоритма частичного пер</w:t>
-      </w:r>
-      <w:proofErr w:type="spellStart"/>
-      <w:r>
-        <w:rPr>
-          <w:szCs w:val="28"/>
-        </w:rPr>
-        <w:t>ебора</w:t>
-      </w:r>
-      <w:proofErr w:type="spellEnd"/>
-      <w:r>
-        <w:rPr>
-          <w:szCs w:val="28"/>
-        </w:rPr>
-        <w:t xml:space="preserve"> с отсечениями значительно меньше</w:t>
+        <w:t xml:space="preserve"> раза. При этом важно отметить, что время работы алгоритма частичного перебора с отсечениями значительно меньше</w:t>
       </w:r>
       <w:r>
         <w:rPr>
@@ -50830,7 +50985,7 @@
       <w:pPr>
         <w:pStyle w:val="aff6"/>
       </w:pPr>
-      <w:bookmarkStart w:id="39" w:name="_Toc11363569"/>
+      <w:bookmarkStart w:id="39" w:name="_Toc11373839"/>
       <w:r>
         <w:lastRenderedPageBreak/>
         <w:t>Заключение</w:t>
@@ -51054,7 +51209,7 @@
       <w:pPr>
         <w:pStyle w:val="aff8"/>
       </w:pPr>
-      <w:bookmarkStart w:id="40" w:name="_Toc11363570"/>
+      <w:bookmarkStart w:id="40" w:name="_Toc11373840"/>
       <w:r>
         <w:lastRenderedPageBreak/>
         <w:t>С</w:t>
@@ -52493,7 +52648,7 @@
       <w:pPr>
         <w:pStyle w:val="afff4"/>
       </w:pPr>
-      <w:bookmarkStart w:id="42" w:name="_Toc11363571"/>
+      <w:bookmarkStart w:id="42" w:name="_Toc11373841"/>
       <w:bookmarkEnd w:id="41"/>
       <w:r>
         <w:lastRenderedPageBreak/>
@@ -52602,7 +52757,7 @@
         <w:rPr>
           <w:noProof/>
         </w:rPr>
-        <w:t>3</w:t>
+        <w:t>11</w:t>
       </w:r>
     </w:fldSimple>
   </w:p>
@@ -56235,7 +56390,6 @@
   <w:style w:type="character" w:default="1" w:styleId="a4">
     <w:name w:val="Default Paragraph Font"/>
     <w:uiPriority w:val="1"/>
-    <w:semiHidden/>
     <w:unhideWhenUsed/>
   </w:style>
   <w:style w:type="table" w:default="1" w:styleId="a5">
@@ -57558,7 +57712,7 @@
   </w:compat>
   <w:rsids>
     <w:rsidRoot w:val="00F53BE3"/>
-    <w:rsid w:val="00A87E41"/>
+    <w:rsid w:val="000F68F0"/>
     <w:rsid w:val="00F53BE3"/>
   </w:rsids>
   <m:mathPr>
@@ -58096,7 +58250,7 @@
 </file>
 
 <file path=customXml/itemProps1.xml><?xml version="1.0" encoding="utf-8"?>
-<ds:datastoreItem xmlns:ds="http://schemas.openxmlformats.org/officeDocument/2006/customXml" ds:itemID="{5F09A23B-2D62-469A-8861-E4C2A1A306B7}">
+<ds:datastoreItem xmlns:ds="http://schemas.openxmlformats.org/officeDocument/2006/customXml" ds:itemID="{1DBF9A5F-62B0-4204-ADD8-E0D1A8C12715}">
   <ds:schemaRefs>
     <ds:schemaRef ds:uri="http://schemas.openxmlformats.org/officeDocument/2006/bibliography"/>
   </ds:schemaRefs>

</xml_diff>

<commit_message>
fix thesis and prepare presentation
</commit_message>
<xml_diff>
--- a/docs/thesis.docx
+++ b/docs/thesis.docx
@@ -14560,7 +14560,15 @@
           <w:i/>
           <w:szCs w:val="28"/>
         </w:rPr>
-        <w:t xml:space="preserve">вершин, геометрический граф </w:t>
+        <w:t>ребер</w:t>
+      </w:r>
+      <w:r>
+        <w:rPr>
+          <w:rFonts w:eastAsiaTheme="minorEastAsia"/>
+          <w:i/>
+          <w:szCs w:val="28"/>
+        </w:rPr>
+        <w:t xml:space="preserve">, геометрический граф </w:t>
       </w:r>
       <m:oMath>
         <m:r>
@@ -15284,14 +15292,58 @@
           <w:i/>
           <w:szCs w:val="28"/>
         </w:rPr>
-        <w:t xml:space="preserve"> </w:t>
-      </w:r>
-      <w:r>
-        <w:rPr>
-          <w:i/>
-          <w:szCs w:val="28"/>
-        </w:rPr>
-        <w:t xml:space="preserve">в геометрическом графе с </w:t>
+        <w:t xml:space="preserve"> максимальной длины</w:t>
+      </w:r>
+      <w:r>
+        <w:rPr>
+          <w:i/>
+          <w:szCs w:val="28"/>
+        </w:rPr>
+        <w:t xml:space="preserve"> </w:t>
+      </w:r>
+      <w:r>
+        <w:rPr>
+          <w:i/>
+          <w:szCs w:val="28"/>
+        </w:rPr>
+        <w:t>в</w:t>
+      </w:r>
+      <w:r>
+        <w:rPr>
+          <w:i/>
+          <w:szCs w:val="28"/>
+        </w:rPr>
+        <w:t xml:space="preserve"> </w:t>
+      </w:r>
+      <w:r>
+        <w:rPr>
+          <w:i/>
+          <w:szCs w:val="28"/>
+        </w:rPr>
+        <w:t>графе</w:t>
+      </w:r>
+      <w:r>
+        <w:rPr>
+          <w:i/>
+          <w:szCs w:val="28"/>
+        </w:rPr>
+        <w:t xml:space="preserve"> </w:t>
+      </w:r>
+      <m:oMath>
+        <m:r>
+          <w:rPr>
+            <w:rFonts w:ascii="Cambria Math" w:hAnsi="Cambria Math"/>
+            <w:szCs w:val="28"/>
+          </w:rPr>
+          <m:t>G</m:t>
+        </m:r>
+      </m:oMath>
+      <w:r>
+        <w:rPr>
+          <w:i/>
+          <w:szCs w:val="28"/>
+        </w:rPr>
+        <w:t xml:space="preserve"> с </w:t>
       </w:r>
       <w:r>
         <w:rPr>
@@ -26734,7 +26786,7 @@
         <w:rPr>
           <w:b/>
         </w:rPr>
-        <w:t>Теорема.</w:t>
+        <w:t>Теорема</w:t>
       </w:r>
       <w:r>
         <w:rPr>
@@ -26885,7 +26937,13 @@
         <w:rPr>
           <w:i/>
         </w:rPr>
-        <w:t xml:space="preserve">. Тогда задача построения </w:t>
+        <w:t>. Тогда задачи</w:t>
+      </w:r>
+      <w:r>
+        <w:rPr>
+          <w:i/>
+        </w:rPr>
+        <w:t xml:space="preserve"> построения </w:t>
       </w:r>
       <m:oMath>
         <m:r>
@@ -26927,25 +26985,23 @@
         </w:rPr>
         <w:t xml:space="preserve">с </w:t>
       </w:r>
-      <w:proofErr w:type="gramStart"/>
-      <w:r>
-        <w:rPr>
-          <w:i/>
-        </w:rPr>
-        <w:t>множеством</w:t>
-      </w:r>
-      <w:proofErr w:type="gramEnd"/>
-      <w:r>
-        <w:rPr>
-          <w:i/>
-        </w:rPr>
-        <w:t xml:space="preserve"> </w:t>
-      </w:r>
-      <w:r>
-        <w:rPr>
-          <w:i/>
-        </w:rPr>
-        <w:t xml:space="preserve">зафиксированным ребер </w:t>
+      <w:r>
+        <w:rPr>
+          <w:i/>
+        </w:rPr>
+        <w:t xml:space="preserve">множеством </w:t>
+      </w:r>
+      <w:r>
+        <w:rPr>
+          <w:i/>
+        </w:rPr>
+        <w:t>зафиксированных</w:t>
+      </w:r>
+      <w:r>
+        <w:rPr>
+          <w:i/>
+        </w:rPr>
+        <w:t xml:space="preserve"> ребер </w:t>
       </w:r>
       <m:oMath>
         <m:sSup>
@@ -52772,7 +52828,7 @@
         <w:rPr>
           <w:noProof/>
         </w:rPr>
-        <w:t>6</w:t>
+        <w:t>3</w:t>
       </w:r>
     </w:fldSimple>
   </w:p>
@@ -57953,7 +58009,7 @@
 </file>
 
 <file path=customXml/itemProps1.xml><?xml version="1.0" encoding="utf-8"?>
-<ds:datastoreItem xmlns:ds="http://schemas.openxmlformats.org/officeDocument/2006/customXml" ds:itemID="{A6AADF2B-7B67-44B1-9789-FE87A91F981E}">
+<ds:datastoreItem xmlns:ds="http://schemas.openxmlformats.org/officeDocument/2006/customXml" ds:itemID="{35F708A8-A905-438E-8D3A-05A377433A03}">
   <ds:schemaRefs>
     <ds:schemaRef ds:uri="http://schemas.openxmlformats.org/officeDocument/2006/bibliography"/>
   </ds:schemaRefs>

</xml_diff>